<commit_message>
Update Time and space complexity of MirrorMazeBruteForce Algorithm.docx
</commit_message>
<xml_diff>
--- a/Time and space complexity of MirrorMazeBruteForce Algorithm.docx
+++ b/Time and space complexity of MirrorMazeBruteForce Algorithm.docx
@@ -1,6 +1,6 @@
 
 <file path=word/document.xml><?xml version="1.0" encoding="utf-8"?>
-<w:document xmlns:wpc="http://schemas.microsoft.com/office/word/2010/wordprocessingCanvas" xmlns:cx="http://schemas.microsoft.com/office/drawing/2014/chartex" xmlns:mc="http://schemas.openxmlformats.org/markup-compatibility/2006" xmlns:o="urn:schemas-microsoft-com:office:office" xmlns:r="http://schemas.openxmlformats.org/officeDocument/2006/relationships" xmlns:m="http://schemas.openxmlformats.org/officeDocument/2006/math" xmlns:v="urn:schemas-microsoft-com:vml" xmlns:wp14="http://schemas.microsoft.com/office/word/2010/wordprocessingDrawing" xmlns:wp="http://schemas.openxmlformats.org/drawingml/2006/wordprocessingDrawing" xmlns:w10="urn:schemas-microsoft-com:office:word" xmlns:w="http://schemas.openxmlformats.org/wordprocessingml/2006/main" xmlns:w14="http://schemas.microsoft.com/office/word/2010/wordml" xmlns:w15="http://schemas.microsoft.com/office/word/2012/wordml" xmlns:w16se="http://schemas.microsoft.com/office/word/2015/wordml/symex" xmlns:wpg="http://schemas.microsoft.com/office/word/2010/wordprocessingGroup" xmlns:wpi="http://schemas.microsoft.com/office/word/2010/wordprocessingInk" xmlns:wne="http://schemas.microsoft.com/office/word/2006/wordml" xmlns:wps="http://schemas.microsoft.com/office/word/2010/wordprocessingShape" mc:Ignorable="w14 w15 w16se wp14">
+<w:document xmlns:wpc="http://schemas.microsoft.com/office/word/2010/wordprocessingCanvas" xmlns:cx="http://schemas.microsoft.com/office/drawing/2014/chartex" xmlns:cx1="http://schemas.microsoft.com/office/drawing/2015/9/8/chartex" xmlns:mc="http://schemas.openxmlformats.org/markup-compatibility/2006" xmlns:o="urn:schemas-microsoft-com:office:office" xmlns:r="http://schemas.openxmlformats.org/officeDocument/2006/relationships" xmlns:m="http://schemas.openxmlformats.org/officeDocument/2006/math" xmlns:v="urn:schemas-microsoft-com:vml" xmlns:wp14="http://schemas.microsoft.com/office/word/2010/wordprocessingDrawing" xmlns:wp="http://schemas.openxmlformats.org/drawingml/2006/wordprocessingDrawing" xmlns:w10="urn:schemas-microsoft-com:office:word" xmlns:w="http://schemas.openxmlformats.org/wordprocessingml/2006/main" xmlns:w14="http://schemas.microsoft.com/office/word/2010/wordml" xmlns:w15="http://schemas.microsoft.com/office/word/2012/wordml" xmlns:w16se="http://schemas.microsoft.com/office/word/2015/wordml/symex" xmlns:wpg="http://schemas.microsoft.com/office/word/2010/wordprocessingGroup" xmlns:wpi="http://schemas.microsoft.com/office/word/2010/wordprocessingInk" xmlns:wne="http://schemas.microsoft.com/office/word/2006/wordml" xmlns:wps="http://schemas.microsoft.com/office/word/2010/wordprocessingShape" mc:Ignorable="w14 w15 w16se wp14">
   <w:body>
     <w:p>
       <w:pPr>
@@ -22,405 +22,292 @@
       <w:r>
         <w:t xml:space="preserve"> Algorithm</w:t>
       </w:r>
+    </w:p>
+    <w:p/>
+    <w:p>
+      <w:pPr>
+        <w:pStyle w:val="Heading1"/>
+        <w:jc w:val="center"/>
+      </w:pPr>
+      <w:r>
+        <w:t>Time complexity</w:t>
+      </w:r>
+    </w:p>
+    <w:p/>
+    <w:p>
+      <w:pPr>
+        <w:pStyle w:val="Heading2"/>
+      </w:pPr>
+      <w:r>
+        <w:t>Best cases:</w:t>
+      </w:r>
+    </w:p>
+    <w:p>
+      <w:r>
+        <w:t>First, we analyze the time complexity of each of the methods that getSolution() invokes, after that we add those time complexities in order to get the time complexity of the getSolution() method.</w:t>
+      </w:r>
+    </w:p>
+    <w:p>
+      <w:r>
+        <w:t>getStartingPosition()</w:t>
+      </w:r>
+      <w:r>
+        <w:t>:</w:t>
+      </w:r>
+    </w:p>
+    <w:p>
+      <w:pPr>
+        <w:jc w:val="center"/>
+      </w:pPr>
+      <w:r>
+        <w:rPr>
+          <w:bCs/>
+        </w:rPr>
+        <w:t>Ω(</w:t>
+      </w:r>
+      <w:r>
+        <w:t>1)</w:t>
+      </w:r>
+    </w:p>
+    <w:p>
+      <w:r>
+        <w:t>getMirrorPositions(maze)</w:t>
+      </w:r>
+      <w:r>
+        <w:t xml:space="preserve"> </w:t>
+      </w:r>
+      <w:r>
+        <w:t xml:space="preserve">- </w:t>
+      </w:r>
+      <w:r>
+        <w:rPr>
+          <w:bCs/>
+        </w:rPr>
+        <w:t>Ω(</w:t>
+      </w:r>
+      <w:r>
+        <w:t>width*height), if width</w:t>
+      </w:r>
+      <w:r>
+        <w:t xml:space="preserve"> </w:t>
+      </w:r>
+      <w:r>
+        <w:t>=</w:t>
+      </w:r>
+      <w:r>
+        <w:t xml:space="preserve"> m and </w:t>
+      </w:r>
+      <w:r>
+        <w:t>height</w:t>
+      </w:r>
+      <w:r>
+        <w:t>=n</w:t>
+      </w:r>
+      <w:r>
+        <w:t>,</w:t>
+      </w:r>
+      <w:r>
+        <w:t xml:space="preserve"> </w:t>
+      </w:r>
+      <w:r>
+        <w:t xml:space="preserve">then we can </w:t>
+      </w:r>
+      <w:r>
+        <w:t>write:</w:t>
+      </w:r>
+    </w:p>
+    <w:p>
+      <w:pPr>
+        <w:jc w:val="center"/>
+      </w:pPr>
+      <w:r>
+        <w:rPr>
+          <w:bCs/>
+        </w:rPr>
+        <w:t>Ω</w:t>
+      </w:r>
+      <w:r>
+        <w:t xml:space="preserve"> </w:t>
+      </w:r>
+      <w:r>
+        <w:t>(</w:t>
+      </w:r>
+      <w:r>
+        <w:t>m*n</w:t>
+      </w:r>
+      <w:r>
+        <w:t>)</w:t>
+      </w:r>
+    </w:p>
+    <w:p>
+      <w:r>
+        <w:t>getCombinations(mirrors.length)</w:t>
+      </w:r>
+      <w:r>
+        <w:t xml:space="preserve"> </w:t>
+      </w:r>
+      <w:r>
+        <w:t xml:space="preserve">- </w:t>
+      </w:r>
+      <w:r>
+        <w:rPr>
+          <w:bCs/>
+        </w:rPr>
+        <w:t>Ω</w:t>
+      </w:r>
+      <w:r>
+        <w:t xml:space="preserve"> </w:t>
+      </w:r>
+      <w:r>
+        <w:t>(</w:t>
+      </w:r>
+      <w:r>
+        <w:t>2</w:t>
+      </w:r>
+      <w:r>
+        <w:rPr>
+          <w:vertAlign w:val="superscript"/>
+        </w:rPr>
+        <w:t>mirrorNumber</w:t>
+      </w:r>
+      <w:r>
+        <w:t>*mirrorNumber</w:t>
+      </w:r>
+      <w:r>
+        <w:t>), where mirrorNumber=</w:t>
+      </w:r>
+      <w:r>
+        <w:t>0 in the best case:</w:t>
+      </w:r>
+    </w:p>
+    <w:p>
+      <w:pPr>
+        <w:jc w:val="center"/>
+      </w:pPr>
+      <w:r>
+        <w:rPr>
+          <w:bCs/>
+        </w:rPr>
+        <w:t>Ω</w:t>
+      </w:r>
+      <w:r>
+        <w:t xml:space="preserve"> </w:t>
+      </w:r>
+      <w:r>
+        <w:t>(</w:t>
+      </w:r>
+      <w:r>
+        <w:t xml:space="preserve"> </w:t>
+      </w:r>
+      <w:r>
+        <w:t>1</w:t>
+      </w:r>
+      <w:r>
+        <w:t>)</w:t>
+      </w:r>
+    </w:p>
+    <w:p>
+      <w:r>
+        <w:t xml:space="preserve">getSolution()(lines 52 up to 64)- </w:t>
+      </w:r>
+      <w:r>
+        <w:rPr>
+          <w:bCs/>
+        </w:rPr>
+        <w:t>Ω</w:t>
+      </w:r>
+      <w:r>
+        <w:t xml:space="preserve"> (</w:t>
+      </w:r>
+      <w:r>
+        <w:t>2</w:t>
+      </w:r>
+      <w:r>
+        <w:rPr>
+          <w:vertAlign w:val="superscript"/>
+        </w:rPr>
+        <w:t>mirrorNumber</w:t>
+      </w:r>
+      <w:r>
+        <w:t xml:space="preserve"> *(mirrorNumber)</w:t>
+      </w:r>
+      <w:r>
+        <w:t>)</w:t>
+      </w:r>
+      <w:r>
+        <w:t>, where mirrorNumber</w:t>
+      </w:r>
+      <w:r>
+        <w:t xml:space="preserve"> = </w:t>
+      </w:r>
+      <w:r>
+        <w:t xml:space="preserve"> </w:t>
+      </w:r>
+      <w:r>
+        <w:t>0 in the best case</w:t>
+      </w:r>
+      <w:r>
+        <w:t xml:space="preserve">, as discussed previously, so: </w:t>
+      </w:r>
+    </w:p>
+    <w:p>
+      <w:pPr>
+        <w:jc w:val="center"/>
+      </w:pPr>
+      <w:r>
+        <w:rPr>
+          <w:bCs/>
+        </w:rPr>
+        <w:t>Ω</w:t>
+      </w:r>
+      <w:r>
+        <w:t xml:space="preserve"> </w:t>
+      </w:r>
+      <w:r>
+        <w:t xml:space="preserve">( </w:t>
+      </w:r>
+      <w:r>
+        <w:t>1</w:t>
+      </w:r>
+      <w:r>
+        <w:t>)</w:t>
+      </w:r>
+    </w:p>
+    <w:p>
+      <w:r>
+        <w:t>Finally, we add these time complexities to get the time comp</w:t>
+      </w:r>
+      <w:r>
+        <w:t>lexity of getSolution() method.</w:t>
+      </w:r>
+    </w:p>
+    <w:p>
+      <w:pPr>
+        <w:jc w:val="center"/>
+      </w:pPr>
+      <w:r>
+        <w:t>C</w:t>
+      </w:r>
+    </w:p>
+    <w:p>
+      <w:r>
+        <w:t xml:space="preserve">C – constant which represents the constant time complexity </w:t>
+      </w:r>
+      <w:r>
+        <w:rPr>
+          <w:bCs/>
+        </w:rPr>
+        <w:t>Ω(</w:t>
+      </w:r>
+      <w:r>
+        <w:t>1) of the getStartingPosition() method</w:t>
+      </w:r>
+    </w:p>
+    <w:p/>
+    <w:p>
       <w:bookmarkStart w:id="0" w:name="_GoBack"/>
       <w:bookmarkEnd w:id="0"/>
     </w:p>
-    <w:p/>
-    <w:p>
-      <w:pPr>
-        <w:pStyle w:val="Heading1"/>
-        <w:jc w:val="center"/>
-      </w:pPr>
-      <w:r>
-        <w:t>Time complexity</w:t>
-      </w:r>
-    </w:p>
-    <w:p/>
-    <w:p>
-      <w:pPr>
-        <w:pStyle w:val="Heading2"/>
-      </w:pPr>
-      <w:r>
-        <w:t>Best cases:</w:t>
-      </w:r>
-    </w:p>
-    <w:p>
-      <w:r>
-        <w:t>First, we analyze the time complexity of each of the methods that getSolution() invokes, after that we add those time complexities in order to get the time complexity of the getSolution() method.</w:t>
-      </w:r>
-    </w:p>
-    <w:p>
-      <w:r>
-        <w:t>getStartingPosition()</w:t>
-      </w:r>
-      <w:r>
-        <w:t>:</w:t>
-      </w:r>
-    </w:p>
-    <w:p>
-      <w:pPr>
-        <w:jc w:val="center"/>
-      </w:pPr>
-      <w:r>
-        <w:rPr>
-          <w:bCs/>
-        </w:rPr>
-        <w:t>Ω(</w:t>
-      </w:r>
-      <w:r>
-        <w:t>1)</w:t>
-      </w:r>
-    </w:p>
-    <w:p>
-      <w:r>
-        <w:t>getMirrorPositions(maze)</w:t>
-      </w:r>
-      <w:r>
-        <w:t xml:space="preserve"> </w:t>
-      </w:r>
-      <w:r>
-        <w:t xml:space="preserve">- </w:t>
-      </w:r>
-      <w:r>
-        <w:rPr>
-          <w:bCs/>
-        </w:rPr>
-        <w:t>Ω(</w:t>
-      </w:r>
-      <w:r>
-        <w:t>width*height), if width</w:t>
-      </w:r>
-      <w:r>
-        <w:t xml:space="preserve"> </w:t>
-      </w:r>
-      <w:r>
-        <w:t>=</w:t>
-      </w:r>
-      <w:r>
-        <w:t xml:space="preserve"> m and </w:t>
-      </w:r>
-      <w:r>
-        <w:t>height</w:t>
-      </w:r>
-      <w:r>
-        <w:t>=n</w:t>
-      </w:r>
-      <w:r>
-        <w:t>,</w:t>
-      </w:r>
-      <w:r>
-        <w:t xml:space="preserve"> </w:t>
-      </w:r>
-      <w:r>
-        <w:t xml:space="preserve">then we can </w:t>
-      </w:r>
-      <w:r>
-        <w:t>write:</w:t>
-      </w:r>
-    </w:p>
-    <w:p>
-      <w:pPr>
-        <w:jc w:val="center"/>
-      </w:pPr>
-      <w:r>
-        <w:rPr>
-          <w:bCs/>
-        </w:rPr>
-        <w:t>Ω</w:t>
-      </w:r>
-      <w:r>
-        <w:t xml:space="preserve"> </w:t>
-      </w:r>
-      <w:r>
-        <w:t>(</w:t>
-      </w:r>
-      <w:r>
-        <w:t>m*n</w:t>
-      </w:r>
-      <w:r>
-        <w:t>)</w:t>
-      </w:r>
-    </w:p>
-    <w:p>
-      <w:r>
-        <w:t>getCombinations(mirrors.length)</w:t>
-      </w:r>
-      <w:r>
-        <w:t xml:space="preserve"> </w:t>
-      </w:r>
-      <w:r>
-        <w:t xml:space="preserve">- </w:t>
-      </w:r>
-      <w:r>
-        <w:rPr>
-          <w:bCs/>
-        </w:rPr>
-        <w:t>Ω</w:t>
-      </w:r>
-      <w:r>
-        <w:t xml:space="preserve"> </w:t>
-      </w:r>
-      <w:r>
-        <w:t>(</w:t>
-      </w:r>
-      <w:r>
-        <w:t>2</w:t>
-      </w:r>
-      <w:r>
-        <w:rPr>
-          <w:vertAlign w:val="superscript"/>
-        </w:rPr>
-        <w:t>mirrorNumber</w:t>
-      </w:r>
-      <w:r>
-        <w:t>*mirrorNumber</w:t>
-      </w:r>
-      <w:r>
-        <w:t xml:space="preserve">), where mirrorNumber=width*height-2*(width+height) in the worst scenario, if width = m and height = n, then we can write the time complexity </w:t>
-      </w:r>
-      <w:r>
-        <w:t xml:space="preserve">function </w:t>
-      </w:r>
-      <w:r>
-        <w:t xml:space="preserve">for the best case </w:t>
-      </w:r>
-      <w:r>
-        <w:t xml:space="preserve">of this </w:t>
-      </w:r>
-      <w:r>
-        <w:t>method</w:t>
-      </w:r>
-      <w:r>
-        <w:t xml:space="preserve"> as</w:t>
-      </w:r>
-      <w:r>
-        <w:t>:</w:t>
-      </w:r>
-    </w:p>
-    <w:p>
-      <w:pPr>
-        <w:jc w:val="center"/>
-      </w:pPr>
-      <w:r>
-        <w:rPr>
-          <w:bCs/>
-        </w:rPr>
-        <w:t>Ω</w:t>
-      </w:r>
-      <w:r>
-        <w:t xml:space="preserve"> </w:t>
-      </w:r>
-      <w:r>
-        <w:t>(</w:t>
-      </w:r>
-      <w:r>
-        <w:t xml:space="preserve"> 2</w:t>
-      </w:r>
-      <w:r>
-        <w:rPr>
-          <w:vertAlign w:val="superscript"/>
-        </w:rPr>
-        <w:t>m*n-2*(m+n)</w:t>
-      </w:r>
-      <w:r>
-        <w:t xml:space="preserve"> *</w:t>
-      </w:r>
-      <w:r>
-        <w:t xml:space="preserve"> </w:t>
-      </w:r>
-      <w:r>
-        <w:t>(</w:t>
-      </w:r>
-      <w:r>
-        <w:t>m*n-2*(m+n)</w:t>
-      </w:r>
-      <w:r>
-        <w:t>))</w:t>
-      </w:r>
-    </w:p>
-    <w:p>
-      <w:r>
-        <w:t xml:space="preserve">getSolution()(lines 52 up to 64)- </w:t>
-      </w:r>
-      <w:r>
-        <w:rPr>
-          <w:bCs/>
-        </w:rPr>
-        <w:t>Ω</w:t>
-      </w:r>
-      <w:r>
-        <w:t xml:space="preserve"> (</w:t>
-      </w:r>
-      <w:r>
-        <w:t>2</w:t>
-      </w:r>
-      <w:r>
-        <w:rPr>
-          <w:vertAlign w:val="superscript"/>
-        </w:rPr>
-        <w:t>mirrorNumber</w:t>
-      </w:r>
-      <w:r>
-        <w:t xml:space="preserve"> *(mirrorNumber)</w:t>
-      </w:r>
-      <w:r>
-        <w:t>)</w:t>
-      </w:r>
-      <w:r>
-        <w:t>, where mirrorNumber</w:t>
-      </w:r>
-      <w:r>
-        <w:t xml:space="preserve"> = </w:t>
-      </w:r>
-      <w:r>
-        <w:t xml:space="preserve"> </w:t>
-      </w:r>
-      <w:r>
-        <w:t>m*n-2*(m+n)</w:t>
-      </w:r>
-      <w:r>
-        <w:t xml:space="preserve"> in the worst scenario, as discussed previously, so: </w:t>
-      </w:r>
-    </w:p>
-    <w:p>
-      <w:pPr>
-        <w:jc w:val="center"/>
-      </w:pPr>
-      <w:r>
-        <w:rPr>
-          <w:bCs/>
-        </w:rPr>
-        <w:t>Ω</w:t>
-      </w:r>
-      <w:r>
-        <w:t xml:space="preserve"> </w:t>
-      </w:r>
-      <w:r>
-        <w:t>( 2</w:t>
-      </w:r>
-      <w:r>
-        <w:rPr>
-          <w:vertAlign w:val="superscript"/>
-        </w:rPr>
-        <w:t>m*n-2*(m+n)</w:t>
-      </w:r>
-      <w:r>
-        <w:t xml:space="preserve"> *</w:t>
-      </w:r>
-      <w:r>
-        <w:t xml:space="preserve"> </w:t>
-      </w:r>
-      <w:r>
-        <w:t>(</w:t>
-      </w:r>
-      <w:r>
-        <w:t>m*n-2*(m+n)</w:t>
-      </w:r>
-      <w:r>
-        <w:t>))</w:t>
-      </w:r>
-    </w:p>
-    <w:p>
-      <w:r>
-        <w:t>Finally, we add these time complexities to get the time comp</w:t>
-      </w:r>
-      <w:r>
-        <w:t>lexity of getSolution() method.</w:t>
-      </w:r>
-    </w:p>
-    <w:p>
-      <w:pPr>
-        <w:jc w:val="center"/>
-      </w:pPr>
-      <w:r>
-        <w:t>C</w:t>
-      </w:r>
-      <w:r>
-        <w:t xml:space="preserve"> + m*n + 2</w:t>
-      </w:r>
-      <w:r>
-        <w:rPr>
-          <w:vertAlign w:val="superscript"/>
-        </w:rPr>
-        <w:t>m*n-2*(m+n)</w:t>
-      </w:r>
-      <w:r>
-        <w:t xml:space="preserve"> *</w:t>
-      </w:r>
-      <w:r>
-        <w:t xml:space="preserve"> </w:t>
-      </w:r>
-      <w:r>
-        <w:t>(</w:t>
-      </w:r>
-      <w:r>
-        <w:t>m*n-2*(m+n)</w:t>
-      </w:r>
-      <w:r>
-        <w:t>) + 2</w:t>
-      </w:r>
-      <w:r>
-        <w:rPr>
-          <w:vertAlign w:val="superscript"/>
-        </w:rPr>
-        <w:t>m*n-2*(m+n)</w:t>
-      </w:r>
-      <w:r>
-        <w:t xml:space="preserve"> *</w:t>
-      </w:r>
-      <w:r>
-        <w:t xml:space="preserve"> </w:t>
-      </w:r>
-      <w:r>
-        <w:t>(</w:t>
-      </w:r>
-      <w:r>
-        <w:t>m*n-2*(m+n)</w:t>
-      </w:r>
-      <w:r>
-        <w:t>)</w:t>
-      </w:r>
-      <w:r>
-        <w:t xml:space="preserve"> = C + m*n + 2</w:t>
-      </w:r>
-      <w:r>
-        <w:rPr>
-          <w:vertAlign w:val="superscript"/>
-        </w:rPr>
-        <w:t>m*n-2*(m+n)+1</w:t>
-      </w:r>
-      <w:r>
-        <w:t xml:space="preserve"> *</w:t>
-      </w:r>
-      <w:r>
-        <w:t xml:space="preserve"> </w:t>
-      </w:r>
-      <w:r>
-        <w:t>(</w:t>
-      </w:r>
-      <w:r>
-        <w:t>m*n-2*(m+n)</w:t>
-      </w:r>
-      <w:r>
-        <w:t>)</w:t>
-      </w:r>
-    </w:p>
-    <w:p>
-      <w:r>
-        <w:t xml:space="preserve">C – constant which represents the constant time complexity </w:t>
-      </w:r>
-      <w:r>
-        <w:rPr>
-          <w:bCs/>
-        </w:rPr>
-        <w:t>Ω(</w:t>
-      </w:r>
-      <w:r>
-        <w:t>1) of the getStartingPosition() method</w:t>
-      </w:r>
-    </w:p>
-    <w:p/>
-    <w:p/>
     <w:p>
       <w:pPr>
         <w:pStyle w:val="Heading2"/>

</xml_diff>